<commit_message>
Inserite API in documentazione
i commenti in rosso sono cose da aggiungere!
</commit_message>
<xml_diff>
--- a/doc/API_DA_SPOSTARE/APIIterazione2.docx
+++ b/doc/API_DA_SPOSTARE/APIIterazione2.docx
@@ -24,12 +24,38 @@
       </w:r>
     </w:p>
     <w:p>
-      <w:r>
+      <w:pPr>
+        <w:jc w:val="both"/>
+        <w:rPr>
+          <w:rFonts w:ascii="Times New Roman" w:hAnsi="Times New Roman" w:cs="Times New Roman"/>
+          <w:sz w:val="24"/>
+          <w:szCs w:val="24"/>
+        </w:rPr>
+      </w:pPr>
+      <w:r>
+        <w:rPr>
+          <w:rFonts w:ascii="Times New Roman" w:hAnsi="Times New Roman" w:cs="Times New Roman"/>
+          <w:sz w:val="24"/>
+          <w:szCs w:val="24"/>
+        </w:rPr>
         <w:t>Le API di Luoghi nascono per consentire alla nostra applicazione di recuperare in modo semplice e veloce informazioni turistiche e pratiche su città, luoghi e ristoranti vicini.</w:t>
       </w:r>
     </w:p>
     <w:p>
-      <w:r>
+      <w:pPr>
+        <w:jc w:val="both"/>
+        <w:rPr>
+          <w:rFonts w:ascii="Times New Roman" w:hAnsi="Times New Roman" w:cs="Times New Roman"/>
+          <w:sz w:val="24"/>
+          <w:szCs w:val="24"/>
+        </w:rPr>
+      </w:pPr>
+      <w:r>
+        <w:rPr>
+          <w:rFonts w:ascii="Times New Roman" w:hAnsi="Times New Roman" w:cs="Times New Roman"/>
+          <w:sz w:val="24"/>
+          <w:szCs w:val="24"/>
+        </w:rPr>
         <w:t>L’architettura segue il classico modello a tre livelli:</w:t>
       </w:r>
     </w:p>
@@ -40,15 +66,29 @@
           <w:ilvl w:val="0"/>
           <w:numId w:val="1"/>
         </w:numPr>
-      </w:pPr>
-      <w:r>
-        <w:rPr>
+        <w:jc w:val="both"/>
+        <w:rPr>
+          <w:rFonts w:ascii="Times New Roman" w:hAnsi="Times New Roman" w:cs="Times New Roman"/>
+          <w:sz w:val="24"/>
+          <w:szCs w:val="24"/>
+        </w:rPr>
+      </w:pPr>
+      <w:r>
+        <w:rPr>
+          <w:rFonts w:ascii="Times New Roman" w:hAnsi="Times New Roman" w:cs="Times New Roman"/>
           <w:b/>
           <w:bCs/>
+          <w:sz w:val="24"/>
+          <w:szCs w:val="24"/>
         </w:rPr>
         <w:t>Controller</w:t>
       </w:r>
       <w:r>
+        <w:rPr>
+          <w:rFonts w:ascii="Times New Roman" w:hAnsi="Times New Roman" w:cs="Times New Roman"/>
+          <w:sz w:val="24"/>
+          <w:szCs w:val="24"/>
+        </w:rPr>
         <w:t>: riceve e gestisce le richieste HTTP.</w:t>
       </w:r>
     </w:p>
@@ -59,15 +99,29 @@
           <w:ilvl w:val="0"/>
           <w:numId w:val="1"/>
         </w:numPr>
-      </w:pPr>
-      <w:r>
-        <w:rPr>
+        <w:jc w:val="both"/>
+        <w:rPr>
+          <w:rFonts w:ascii="Times New Roman" w:hAnsi="Times New Roman" w:cs="Times New Roman"/>
+          <w:sz w:val="24"/>
+          <w:szCs w:val="24"/>
+        </w:rPr>
+      </w:pPr>
+      <w:r>
+        <w:rPr>
+          <w:rFonts w:ascii="Times New Roman" w:hAnsi="Times New Roman" w:cs="Times New Roman"/>
           <w:b/>
           <w:bCs/>
+          <w:sz w:val="24"/>
+          <w:szCs w:val="24"/>
         </w:rPr>
         <w:t>Service</w:t>
       </w:r>
       <w:r>
+        <w:rPr>
+          <w:rFonts w:ascii="Times New Roman" w:hAnsi="Times New Roman" w:cs="Times New Roman"/>
+          <w:sz w:val="24"/>
+          <w:szCs w:val="24"/>
+        </w:rPr>
         <w:t>: contiene la logica applicativa.</w:t>
       </w:r>
     </w:p>
@@ -78,20 +132,47 @@
           <w:ilvl w:val="0"/>
           <w:numId w:val="1"/>
         </w:numPr>
-      </w:pPr>
-      <w:r>
-        <w:rPr>
+        <w:jc w:val="both"/>
+        <w:rPr>
+          <w:rFonts w:ascii="Times New Roman" w:hAnsi="Times New Roman" w:cs="Times New Roman"/>
+          <w:sz w:val="24"/>
+          <w:szCs w:val="24"/>
+        </w:rPr>
+      </w:pPr>
+      <w:r>
+        <w:rPr>
+          <w:rFonts w:ascii="Times New Roman" w:hAnsi="Times New Roman" w:cs="Times New Roman"/>
           <w:b/>
           <w:bCs/>
+          <w:sz w:val="24"/>
+          <w:szCs w:val="24"/>
         </w:rPr>
         <w:t>Repository</w:t>
       </w:r>
       <w:r>
+        <w:rPr>
+          <w:rFonts w:ascii="Times New Roman" w:hAnsi="Times New Roman" w:cs="Times New Roman"/>
+          <w:sz w:val="24"/>
+          <w:szCs w:val="24"/>
+        </w:rPr>
         <w:t>: si occupa dell’accesso diretto ai dati.</w:t>
       </w:r>
     </w:p>
     <w:p>
-      <w:r>
+      <w:pPr>
+        <w:jc w:val="both"/>
+        <w:rPr>
+          <w:rFonts w:ascii="Times New Roman" w:hAnsi="Times New Roman" w:cs="Times New Roman"/>
+          <w:sz w:val="24"/>
+          <w:szCs w:val="24"/>
+        </w:rPr>
+      </w:pPr>
+      <w:r>
+        <w:rPr>
+          <w:rFonts w:ascii="Times New Roman" w:hAnsi="Times New Roman" w:cs="Times New Roman"/>
+          <w:sz w:val="24"/>
+          <w:szCs w:val="24"/>
+        </w:rPr>
         <w:t>Tutte le richieste arrivano al controller, che chiama il service, il quale a sua volta interroga il repository. Il repository comunica con il database e restituisce le informazioni richieste che, passando di nuovo dal service e dal controller, tornano infine al client.</w:t>
       </w:r>
     </w:p>
@@ -108,7 +189,6 @@
           <w:szCs w:val="32"/>
         </w:rPr>
       </w:pPr>
-      <w:proofErr w:type="spellStart"/>
       <w:r>
         <w:rPr>
           <w:rFonts w:ascii="Times New Roman" w:hAnsi="Times New Roman" w:cs="Times New Roman"/>
@@ -120,123 +200,120 @@
         </w:rPr>
         <w:t>getAllCitta</w:t>
       </w:r>
-      <w:proofErr w:type="spellEnd"/>
-    </w:p>
-    <w:p>
-      <w:proofErr w:type="spellStart"/>
-      <w:r>
-        <w:t>I</w:t>
-      </w:r>
-      <w:r>
-        <w:t>a</w:t>
-      </w:r>
-      <w:proofErr w:type="spellEnd"/>
-      <w:r>
-        <w:t xml:space="preserve"> prima API offerta è </w:t>
-      </w:r>
-      <w:proofErr w:type="spellStart"/>
-      <w:r>
-        <w:rPr>
-          <w:i/>
-          <w:iCs/>
-        </w:rPr>
-        <w:t>getAllCitta</w:t>
-      </w:r>
-      <w:proofErr w:type="spellEnd"/>
-      <w:r>
+    </w:p>
+    <w:p>
+      <w:pPr>
+        <w:jc w:val="both"/>
+        <w:rPr>
+          <w:rFonts w:ascii="Times New Roman" w:hAnsi="Times New Roman" w:cs="Times New Roman"/>
+          <w:sz w:val="24"/>
+          <w:szCs w:val="24"/>
+        </w:rPr>
+      </w:pPr>
+      <w:r>
+        <w:rPr>
+          <w:rFonts w:ascii="Times New Roman" w:hAnsi="Times New Roman" w:cs="Times New Roman"/>
+          <w:sz w:val="24"/>
+          <w:szCs w:val="24"/>
+        </w:rPr>
+        <w:t>L</w:t>
+      </w:r>
+      <w:r>
+        <w:rPr>
+          <w:rFonts w:ascii="Times New Roman" w:hAnsi="Times New Roman" w:cs="Times New Roman"/>
+          <w:sz w:val="24"/>
+          <w:szCs w:val="24"/>
+        </w:rPr>
+        <w:t>a prima API offerta è getAllCitta.</w:t>
+      </w:r>
+    </w:p>
+    <w:p>
+      <w:pPr>
+        <w:jc w:val="both"/>
+        <w:rPr>
+          <w:rFonts w:ascii="Times New Roman" w:hAnsi="Times New Roman" w:cs="Times New Roman"/>
+          <w:sz w:val="24"/>
+          <w:szCs w:val="24"/>
+        </w:rPr>
+      </w:pPr>
+      <w:r>
+        <w:rPr>
+          <w:rFonts w:ascii="Times New Roman" w:hAnsi="Times New Roman" w:cs="Times New Roman"/>
+          <w:sz w:val="24"/>
+          <w:szCs w:val="24"/>
+        </w:rPr>
+        <w:t xml:space="preserve">Questa serve per mostrare all’utente quali città </w:t>
+      </w:r>
+      <w:r>
+        <w:rPr>
+          <w:rFonts w:ascii="Times New Roman" w:hAnsi="Times New Roman" w:cs="Times New Roman"/>
+          <w:sz w:val="24"/>
+          <w:szCs w:val="24"/>
+          <w:u w:val="single"/>
+        </w:rPr>
+        <w:t>sono supportate dal sistema</w:t>
+      </w:r>
+      <w:r>
+        <w:rPr>
+          <w:rFonts w:ascii="Times New Roman" w:hAnsi="Times New Roman" w:cs="Times New Roman"/>
+          <w:sz w:val="24"/>
+          <w:szCs w:val="24"/>
+        </w:rPr>
         <w:t>.</w:t>
       </w:r>
     </w:p>
     <w:p>
-      <w:r>
-        <w:t xml:space="preserve">Questa </w:t>
-      </w:r>
-      <w:r>
-        <w:t xml:space="preserve">serve per mostrare all’utente </w:t>
-      </w:r>
-      <w:r>
-        <w:rPr>
-          <w:u w:val="single"/>
-        </w:rPr>
-        <w:t>quali città sono supportate dal sistema.</w:t>
-      </w:r>
-    </w:p>
-    <w:p>
-      <w:r>
-        <w:t>Quando il client</w:t>
-      </w:r>
-      <w:r>
-        <w:t xml:space="preserve"> invia una</w:t>
-      </w:r>
-      <w:r>
-        <w:t xml:space="preserve"> richiesta, il controller (</w:t>
-      </w:r>
-      <w:proofErr w:type="spellStart"/>
-      <w:r>
-        <w:rPr>
-          <w:i/>
-          <w:iCs/>
-        </w:rPr>
-        <w:t>getAllCitta</w:t>
-      </w:r>
-      <w:proofErr w:type="spellEnd"/>
-      <w:r>
-        <w:t xml:space="preserve">) chiama il metodo </w:t>
-      </w:r>
-      <w:proofErr w:type="spellStart"/>
-      <w:proofErr w:type="gramStart"/>
-      <w:r>
-        <w:rPr>
-          <w:i/>
-          <w:iCs/>
-        </w:rPr>
-        <w:t>ritornaCitta</w:t>
-      </w:r>
-      <w:proofErr w:type="spellEnd"/>
-      <w:proofErr w:type="gramEnd"/>
-      <w:r>
-        <w:t xml:space="preserve"> del service.</w:t>
-      </w:r>
-    </w:p>
-    <w:p>
-      <w:r>
-        <w:t xml:space="preserve">Questo, a sua volta, </w:t>
-      </w:r>
-      <w:r>
-        <w:t>contatta il repository (</w:t>
-      </w:r>
-      <w:proofErr w:type="spellStart"/>
-      <w:r>
-        <w:rPr>
-          <w:i/>
-          <w:iCs/>
-        </w:rPr>
-        <w:t>listaCitta</w:t>
-      </w:r>
-      <w:proofErr w:type="spellEnd"/>
-      <w:r>
-        <w:t>), che interroga il database per ottenere tutte le città memorizzate.</w:t>
-      </w:r>
-    </w:p>
-    <w:p>
-      <w:r>
-        <w:t xml:space="preserve">Se la lista di città non è vuota, il controller restituisce al client un messaggio di successo (HTTP 200 OK) con l’elenco; altrimenti risponde con un errore (HTTP 400 </w:t>
-      </w:r>
-      <w:proofErr w:type="spellStart"/>
-      <w:r>
-        <w:t>Bad</w:t>
-      </w:r>
-      <w:proofErr w:type="spellEnd"/>
-      <w:r>
-        <w:t xml:space="preserve"> </w:t>
-      </w:r>
-      <w:proofErr w:type="spellStart"/>
-      <w:r>
-        <w:t>Request</w:t>
-      </w:r>
-      <w:proofErr w:type="spellEnd"/>
-      <w:r>
-        <w:t>) e un messaggio che indica che non ci sono città registrate.</w:t>
+      <w:pPr>
+        <w:jc w:val="both"/>
+        <w:rPr>
+          <w:rFonts w:ascii="Times New Roman" w:hAnsi="Times New Roman" w:cs="Times New Roman"/>
+          <w:sz w:val="24"/>
+          <w:szCs w:val="24"/>
+        </w:rPr>
+      </w:pPr>
+      <w:r>
+        <w:rPr>
+          <w:rFonts w:ascii="Times New Roman" w:hAnsi="Times New Roman" w:cs="Times New Roman"/>
+          <w:sz w:val="24"/>
+          <w:szCs w:val="24"/>
+        </w:rPr>
+        <w:t>Quando il client invia una richiesta, il controller (getAllCitta) chiama il metodo ritornaCitta del service.</w:t>
+      </w:r>
+    </w:p>
+    <w:p>
+      <w:pPr>
+        <w:jc w:val="both"/>
+        <w:rPr>
+          <w:rFonts w:ascii="Times New Roman" w:hAnsi="Times New Roman" w:cs="Times New Roman"/>
+          <w:sz w:val="24"/>
+          <w:szCs w:val="24"/>
+        </w:rPr>
+      </w:pPr>
+      <w:r>
+        <w:rPr>
+          <w:rFonts w:ascii="Times New Roman" w:hAnsi="Times New Roman" w:cs="Times New Roman"/>
+          <w:sz w:val="24"/>
+          <w:szCs w:val="24"/>
+        </w:rPr>
+        <w:t>Questo, a sua volta, contatta il repository (listaCitta), che interroga il database per ottenere tutte le città memorizzate.</w:t>
+      </w:r>
+    </w:p>
+    <w:p>
+      <w:pPr>
+        <w:jc w:val="both"/>
+        <w:rPr>
+          <w:rFonts w:ascii="Times New Roman" w:hAnsi="Times New Roman" w:cs="Times New Roman"/>
+          <w:sz w:val="24"/>
+          <w:szCs w:val="24"/>
+        </w:rPr>
+      </w:pPr>
+      <w:r>
+        <w:rPr>
+          <w:rFonts w:ascii="Times New Roman" w:hAnsi="Times New Roman" w:cs="Times New Roman"/>
+          <w:sz w:val="24"/>
+          <w:szCs w:val="24"/>
+        </w:rPr>
+        <w:t>Se la lista di città non è vuota, il controller restituisce al client un messaggio di successo (HTTP 200 OK) con l’elenco; altrimenti risponde con un errore (HTTP 400 Bad Request) e un messaggio che indica che non ci sono città registrate.</w:t>
       </w:r>
     </w:p>
     <w:p>
@@ -327,7 +404,6 @@
           <w:szCs w:val="32"/>
         </w:rPr>
       </w:pPr>
-      <w:proofErr w:type="spellStart"/>
       <w:r>
         <w:rPr>
           <w:rFonts w:ascii="Times New Roman" w:hAnsi="Times New Roman" w:cs="Times New Roman"/>
@@ -337,114 +413,159 @@
           <w:sz w:val="32"/>
           <w:szCs w:val="32"/>
         </w:rPr>
-        <w:lastRenderedPageBreak/>
         <w:t>getLuoghiByCitta</w:t>
       </w:r>
-      <w:proofErr w:type="spellEnd"/>
-    </w:p>
-    <w:p>
-      <w:r>
+    </w:p>
+    <w:p>
+      <w:pPr>
+        <w:jc w:val="both"/>
+        <w:rPr>
+          <w:rFonts w:ascii="Times New Roman" w:hAnsi="Times New Roman" w:cs="Times New Roman"/>
+          <w:sz w:val="24"/>
+          <w:szCs w:val="24"/>
+        </w:rPr>
+      </w:pPr>
+      <w:r>
+        <w:rPr>
+          <w:rFonts w:ascii="Times New Roman" w:hAnsi="Times New Roman" w:cs="Times New Roman"/>
+          <w:sz w:val="24"/>
+          <w:szCs w:val="24"/>
+        </w:rPr>
         <w:t xml:space="preserve">Il secondo servizio è </w:t>
       </w:r>
-      <w:proofErr w:type="spellStart"/>
-      <w:r>
-        <w:rPr>
+      <w:r>
+        <w:rPr>
+          <w:rFonts w:ascii="Times New Roman" w:hAnsi="Times New Roman" w:cs="Times New Roman"/>
           <w:i/>
           <w:iCs/>
+          <w:sz w:val="24"/>
+          <w:szCs w:val="24"/>
         </w:rPr>
         <w:t>getLuoghiByCitta</w:t>
       </w:r>
-      <w:proofErr w:type="spellEnd"/>
-      <w:r>
+      <w:r>
+        <w:rPr>
+          <w:rFonts w:ascii="Times New Roman" w:hAnsi="Times New Roman" w:cs="Times New Roman"/>
+          <w:sz w:val="24"/>
+          <w:szCs w:val="24"/>
+        </w:rPr>
         <w:t xml:space="preserve">, un API che permette di ottenere tutti i </w:t>
       </w:r>
       <w:r>
         <w:rPr>
+          <w:rFonts w:ascii="Times New Roman" w:hAnsi="Times New Roman" w:cs="Times New Roman"/>
+          <w:sz w:val="24"/>
+          <w:szCs w:val="24"/>
           <w:u w:val="single"/>
         </w:rPr>
         <w:t>luoghi di interesse presenti in una determinata città.</w:t>
       </w:r>
     </w:p>
     <w:p>
-      <w:r>
-        <w:t xml:space="preserve">Il controller riceve il nome della città come </w:t>
-      </w:r>
-      <w:proofErr w:type="spellStart"/>
-      <w:r>
-        <w:t>path</w:t>
-      </w:r>
-      <w:proofErr w:type="spellEnd"/>
-      <w:r>
-        <w:t xml:space="preserve"> </w:t>
-      </w:r>
-      <w:proofErr w:type="spellStart"/>
-      <w:r>
-        <w:t>variable</w:t>
-      </w:r>
-      <w:proofErr w:type="spellEnd"/>
-      <w:r>
-        <w:t xml:space="preserve"> e chiama </w:t>
-      </w:r>
-      <w:proofErr w:type="spellStart"/>
-      <w:r>
-        <w:rPr>
+      <w:pPr>
+        <w:jc w:val="both"/>
+        <w:rPr>
+          <w:rFonts w:ascii="Times New Roman" w:hAnsi="Times New Roman" w:cs="Times New Roman"/>
+          <w:sz w:val="24"/>
+          <w:szCs w:val="24"/>
+        </w:rPr>
+      </w:pPr>
+      <w:r>
+        <w:rPr>
+          <w:rFonts w:ascii="Times New Roman" w:hAnsi="Times New Roman" w:cs="Times New Roman"/>
+          <w:sz w:val="24"/>
+          <w:szCs w:val="24"/>
+        </w:rPr>
+        <w:t xml:space="preserve">Il controller riceve il nome della città come path variable e chiama </w:t>
+      </w:r>
+      <w:r>
+        <w:rPr>
+          <w:rFonts w:ascii="Times New Roman" w:hAnsi="Times New Roman" w:cs="Times New Roman"/>
           <w:i/>
           <w:iCs/>
+          <w:sz w:val="24"/>
+          <w:szCs w:val="24"/>
         </w:rPr>
         <w:t>ritornaLuoghiDataCitta</w:t>
       </w:r>
-      <w:proofErr w:type="spellEnd"/>
-      <w:r>
+      <w:r>
+        <w:rPr>
+          <w:rFonts w:ascii="Times New Roman" w:hAnsi="Times New Roman" w:cs="Times New Roman"/>
+          <w:sz w:val="24"/>
+          <w:szCs w:val="24"/>
+        </w:rPr>
         <w:t xml:space="preserve"> nel service.</w:t>
       </w:r>
     </w:p>
     <w:p>
-      <w:r>
+      <w:pPr>
+        <w:jc w:val="both"/>
+        <w:rPr>
+          <w:rFonts w:ascii="Times New Roman" w:hAnsi="Times New Roman" w:cs="Times New Roman"/>
+          <w:sz w:val="24"/>
+          <w:szCs w:val="24"/>
+        </w:rPr>
+      </w:pPr>
+      <w:r>
+        <w:rPr>
+          <w:rFonts w:ascii="Times New Roman" w:hAnsi="Times New Roman" w:cs="Times New Roman"/>
+          <w:sz w:val="24"/>
+          <w:szCs w:val="24"/>
+        </w:rPr>
         <w:t xml:space="preserve">Il service a sua volta contatta il repository </w:t>
       </w:r>
       <w:r>
         <w:rPr>
+          <w:rFonts w:ascii="Times New Roman" w:hAnsi="Times New Roman" w:cs="Times New Roman"/>
           <w:i/>
           <w:iCs/>
-        </w:rPr>
-        <w:t>(</w:t>
-      </w:r>
-      <w:proofErr w:type="spellStart"/>
-      <w:r>
-        <w:rPr>
-          <w:i/>
-          <w:iCs/>
-        </w:rPr>
-        <w:t>listaLuoghiDiCitta</w:t>
-      </w:r>
-      <w:proofErr w:type="spellEnd"/>
-      <w:r>
+          <w:sz w:val="24"/>
+          <w:szCs w:val="24"/>
+        </w:rPr>
+        <w:t>(listaLuoghiDiCitta</w:t>
+      </w:r>
+      <w:r>
+        <w:rPr>
+          <w:rFonts w:ascii="Times New Roman" w:hAnsi="Times New Roman" w:cs="Times New Roman"/>
+          <w:sz w:val="24"/>
+          <w:szCs w:val="24"/>
+        </w:rPr>
         <w:t>), che esegue una query per recuperare tutti i luoghi associati a quella città nel database.</w:t>
       </w:r>
     </w:p>
     <w:p>
-      <w:r>
-        <w:t xml:space="preserve">Se il repository trova dei luoghi, il controller risponde al client con HTTP 200 OK e la lista; altrimenti HTTP 400 </w:t>
-      </w:r>
-      <w:proofErr w:type="spellStart"/>
-      <w:r>
-        <w:t>Bad</w:t>
-      </w:r>
-      <w:proofErr w:type="spellEnd"/>
-      <w:r>
-        <w:t xml:space="preserve"> </w:t>
-      </w:r>
-      <w:proofErr w:type="spellStart"/>
-      <w:r>
-        <w:t>Request</w:t>
-      </w:r>
-      <w:proofErr w:type="spellEnd"/>
-      <w:r>
-        <w:t xml:space="preserve"> con un messaggio d’errore.</w:t>
-      </w:r>
-    </w:p>
-    <w:p>
-      <w:r>
+      <w:pPr>
+        <w:jc w:val="both"/>
+        <w:rPr>
+          <w:rFonts w:ascii="Times New Roman" w:hAnsi="Times New Roman" w:cs="Times New Roman"/>
+          <w:sz w:val="24"/>
+          <w:szCs w:val="24"/>
+        </w:rPr>
+      </w:pPr>
+      <w:r>
+        <w:rPr>
+          <w:rFonts w:ascii="Times New Roman" w:hAnsi="Times New Roman" w:cs="Times New Roman"/>
+          <w:sz w:val="24"/>
+          <w:szCs w:val="24"/>
+        </w:rPr>
+        <w:t>Se il repository trova dei luoghi, il controller risponde al client con HTTP 200 OK e la lista; altrimenti HTTP 400 Bad Request con un messaggio d’errore.</w:t>
+      </w:r>
+    </w:p>
+    <w:p>
+      <w:pPr>
+        <w:jc w:val="both"/>
+        <w:rPr>
+          <w:rFonts w:ascii="Times New Roman" w:hAnsi="Times New Roman" w:cs="Times New Roman"/>
+          <w:sz w:val="24"/>
+          <w:szCs w:val="24"/>
+        </w:rPr>
+      </w:pPr>
+      <w:r>
+        <w:rPr>
+          <w:rFonts w:ascii="Times New Roman" w:hAnsi="Times New Roman" w:cs="Times New Roman"/>
+          <w:sz w:val="24"/>
+          <w:szCs w:val="24"/>
+        </w:rPr>
         <w:t>Questo metodo consente all’applicazione di mostrare musei, monumenti, attrazioni o punti d’interesse nella città scelta dall’utente.</w:t>
       </w:r>
     </w:p>

</xml_diff>